<commit_message>
Creating function to handle null values in dataset. Creating code to change subset of dataset values to demonstrate working functions.
</commit_message>
<xml_diff>
--- a/Assessment/Assessment Documents/Planning.docx
+++ b/Assessment/Assessment Documents/Planning.docx
@@ -245,8 +245,45 @@
     </w:p>
     <w:p>
       <w:pPr>
+        <w:pStyle w:val="ListParagraph"/>
+        <w:numPr>
+          <w:ilvl w:val="0"/>
+          <w:numId w:val="3"/>
+        </w:numPr>
+      </w:pPr>
+      <w:r>
+        <w:t xml:space="preserve">Data cleaning function: take </w:t>
+      </w:r>
+      <w:proofErr w:type="spellStart"/>
+      <w:r>
+        <w:t>dataframe</w:t>
+      </w:r>
+      <w:proofErr w:type="spellEnd"/>
+      <w:r>
+        <w:t xml:space="preserve"> and create an </w:t>
+      </w:r>
+      <w:proofErr w:type="spellStart"/>
+      <w:proofErr w:type="gramStart"/>
+      <w:r>
+        <w:t>isnull</w:t>
+      </w:r>
+      <w:proofErr w:type="spellEnd"/>
+      <w:r>
+        <w:t>(</w:t>
+      </w:r>
+      <w:proofErr w:type="gramEnd"/>
+      <w:r>
+        <w:t>) table. Assess each row for nulls, count true or false. If nulls are true in rows, drop rows if percentage of null rows &lt;=5%. Else if percentage of null rows &gt;5% input the medium value – if row is string leave blank.</w:t>
+      </w:r>
+    </w:p>
+    <w:p>
+      <w:pPr>
         <w:rPr>
+          <w:b/>
+          <w:bCs/>
           <w:color w:val="47D459" w:themeColor="accent3" w:themeTint="99"/>
+          <w:sz w:val="28"/>
+          <w:szCs w:val="28"/>
         </w:rPr>
       </w:pPr>
       <w:r>
@@ -259,6 +296,50 @@
         </w:rPr>
         <w:t>Data Handling with Pandas</w:t>
       </w:r>
+    </w:p>
+    <w:p>
+      <w:pPr>
+        <w:pStyle w:val="ListParagraph"/>
+        <w:numPr>
+          <w:ilvl w:val="0"/>
+          <w:numId w:val="5"/>
+        </w:numPr>
+        <w:ind w:left="723"/>
+      </w:pPr>
+      <w:r>
+        <w:t xml:space="preserve">Import pandas and create </w:t>
+      </w:r>
+      <w:proofErr w:type="spellStart"/>
+      <w:r>
+        <w:t>df</w:t>
+      </w:r>
+      <w:proofErr w:type="spellEnd"/>
+      <w:r>
+        <w:t xml:space="preserve"> from CSV file.</w:t>
+      </w:r>
+    </w:p>
+    <w:p>
+      <w:pPr>
+        <w:pStyle w:val="ListParagraph"/>
+        <w:numPr>
+          <w:ilvl w:val="0"/>
+          <w:numId w:val="5"/>
+        </w:numPr>
+        <w:ind w:left="723"/>
+      </w:pPr>
+      <w:r>
+        <w:t>Assess head and tail to view data has imported correctly.</w:t>
+      </w:r>
+    </w:p>
+    <w:p>
+      <w:pPr>
+        <w:pStyle w:val="ListParagraph"/>
+        <w:numPr>
+          <w:ilvl w:val="0"/>
+          <w:numId w:val="5"/>
+        </w:numPr>
+        <w:ind w:left="723"/>
+      </w:pPr>
     </w:p>
     <w:p>
       <w:pPr>
@@ -476,6 +557,232 @@
     </w:lvl>
   </w:abstractNum>
   <w:abstractNum w:abstractNumId="1" w15:restartNumberingAfterBreak="0">
+    <w:nsid w:val="0C750E8A"/>
+    <w:multiLevelType w:val="hybridMultilevel"/>
+    <w:tmpl w:val="EB9A0CF2"/>
+    <w:lvl w:ilvl="0" w:tplc="08090001">
+      <w:start w:val="1"/>
+      <w:numFmt w:val="bullet"/>
+      <w:lvlText w:val=""/>
+      <w:lvlJc w:val="left"/>
+      <w:pPr>
+        <w:ind w:left="720" w:hanging="360"/>
+      </w:pPr>
+      <w:rPr>
+        <w:rFonts w:ascii="Symbol" w:hAnsi="Symbol" w:hint="default"/>
+      </w:rPr>
+    </w:lvl>
+    <w:lvl w:ilvl="1" w:tplc="08090003" w:tentative="1">
+      <w:start w:val="1"/>
+      <w:numFmt w:val="bullet"/>
+      <w:lvlText w:val="o"/>
+      <w:lvlJc w:val="left"/>
+      <w:pPr>
+        <w:ind w:left="1440" w:hanging="360"/>
+      </w:pPr>
+      <w:rPr>
+        <w:rFonts w:ascii="Courier New" w:hAnsi="Courier New" w:cs="Courier New" w:hint="default"/>
+      </w:rPr>
+    </w:lvl>
+    <w:lvl w:ilvl="2" w:tplc="08090005" w:tentative="1">
+      <w:start w:val="1"/>
+      <w:numFmt w:val="bullet"/>
+      <w:lvlText w:val=""/>
+      <w:lvlJc w:val="left"/>
+      <w:pPr>
+        <w:ind w:left="2160" w:hanging="360"/>
+      </w:pPr>
+      <w:rPr>
+        <w:rFonts w:ascii="Wingdings" w:hAnsi="Wingdings" w:hint="default"/>
+      </w:rPr>
+    </w:lvl>
+    <w:lvl w:ilvl="3" w:tplc="08090001" w:tentative="1">
+      <w:start w:val="1"/>
+      <w:numFmt w:val="bullet"/>
+      <w:lvlText w:val=""/>
+      <w:lvlJc w:val="left"/>
+      <w:pPr>
+        <w:ind w:left="2880" w:hanging="360"/>
+      </w:pPr>
+      <w:rPr>
+        <w:rFonts w:ascii="Symbol" w:hAnsi="Symbol" w:hint="default"/>
+      </w:rPr>
+    </w:lvl>
+    <w:lvl w:ilvl="4" w:tplc="08090003" w:tentative="1">
+      <w:start w:val="1"/>
+      <w:numFmt w:val="bullet"/>
+      <w:lvlText w:val="o"/>
+      <w:lvlJc w:val="left"/>
+      <w:pPr>
+        <w:ind w:left="3600" w:hanging="360"/>
+      </w:pPr>
+      <w:rPr>
+        <w:rFonts w:ascii="Courier New" w:hAnsi="Courier New" w:cs="Courier New" w:hint="default"/>
+      </w:rPr>
+    </w:lvl>
+    <w:lvl w:ilvl="5" w:tplc="08090005" w:tentative="1">
+      <w:start w:val="1"/>
+      <w:numFmt w:val="bullet"/>
+      <w:lvlText w:val=""/>
+      <w:lvlJc w:val="left"/>
+      <w:pPr>
+        <w:ind w:left="4320" w:hanging="360"/>
+      </w:pPr>
+      <w:rPr>
+        <w:rFonts w:ascii="Wingdings" w:hAnsi="Wingdings" w:hint="default"/>
+      </w:rPr>
+    </w:lvl>
+    <w:lvl w:ilvl="6" w:tplc="08090001" w:tentative="1">
+      <w:start w:val="1"/>
+      <w:numFmt w:val="bullet"/>
+      <w:lvlText w:val=""/>
+      <w:lvlJc w:val="left"/>
+      <w:pPr>
+        <w:ind w:left="5040" w:hanging="360"/>
+      </w:pPr>
+      <w:rPr>
+        <w:rFonts w:ascii="Symbol" w:hAnsi="Symbol" w:hint="default"/>
+      </w:rPr>
+    </w:lvl>
+    <w:lvl w:ilvl="7" w:tplc="08090003" w:tentative="1">
+      <w:start w:val="1"/>
+      <w:numFmt w:val="bullet"/>
+      <w:lvlText w:val="o"/>
+      <w:lvlJc w:val="left"/>
+      <w:pPr>
+        <w:ind w:left="5760" w:hanging="360"/>
+      </w:pPr>
+      <w:rPr>
+        <w:rFonts w:ascii="Courier New" w:hAnsi="Courier New" w:cs="Courier New" w:hint="default"/>
+      </w:rPr>
+    </w:lvl>
+    <w:lvl w:ilvl="8" w:tplc="08090005" w:tentative="1">
+      <w:start w:val="1"/>
+      <w:numFmt w:val="bullet"/>
+      <w:lvlText w:val=""/>
+      <w:lvlJc w:val="left"/>
+      <w:pPr>
+        <w:ind w:left="6480" w:hanging="360"/>
+      </w:pPr>
+      <w:rPr>
+        <w:rFonts w:ascii="Wingdings" w:hAnsi="Wingdings" w:hint="default"/>
+      </w:rPr>
+    </w:lvl>
+  </w:abstractNum>
+  <w:abstractNum w:abstractNumId="2" w15:restartNumberingAfterBreak="0">
+    <w:nsid w:val="36D545D2"/>
+    <w:multiLevelType w:val="hybridMultilevel"/>
+    <w:tmpl w:val="94924C1C"/>
+    <w:lvl w:ilvl="0" w:tplc="08090001">
+      <w:start w:val="1"/>
+      <w:numFmt w:val="bullet"/>
+      <w:lvlText w:val=""/>
+      <w:lvlJc w:val="left"/>
+      <w:pPr>
+        <w:ind w:left="1440" w:hanging="360"/>
+      </w:pPr>
+      <w:rPr>
+        <w:rFonts w:ascii="Symbol" w:hAnsi="Symbol" w:hint="default"/>
+      </w:rPr>
+    </w:lvl>
+    <w:lvl w:ilvl="1" w:tplc="08090003" w:tentative="1">
+      <w:start w:val="1"/>
+      <w:numFmt w:val="bullet"/>
+      <w:lvlText w:val="o"/>
+      <w:lvlJc w:val="left"/>
+      <w:pPr>
+        <w:ind w:left="2160" w:hanging="360"/>
+      </w:pPr>
+      <w:rPr>
+        <w:rFonts w:ascii="Courier New" w:hAnsi="Courier New" w:cs="Courier New" w:hint="default"/>
+      </w:rPr>
+    </w:lvl>
+    <w:lvl w:ilvl="2" w:tplc="08090005" w:tentative="1">
+      <w:start w:val="1"/>
+      <w:numFmt w:val="bullet"/>
+      <w:lvlText w:val=""/>
+      <w:lvlJc w:val="left"/>
+      <w:pPr>
+        <w:ind w:left="2880" w:hanging="360"/>
+      </w:pPr>
+      <w:rPr>
+        <w:rFonts w:ascii="Wingdings" w:hAnsi="Wingdings" w:hint="default"/>
+      </w:rPr>
+    </w:lvl>
+    <w:lvl w:ilvl="3" w:tplc="08090001" w:tentative="1">
+      <w:start w:val="1"/>
+      <w:numFmt w:val="bullet"/>
+      <w:lvlText w:val=""/>
+      <w:lvlJc w:val="left"/>
+      <w:pPr>
+        <w:ind w:left="3600" w:hanging="360"/>
+      </w:pPr>
+      <w:rPr>
+        <w:rFonts w:ascii="Symbol" w:hAnsi="Symbol" w:hint="default"/>
+      </w:rPr>
+    </w:lvl>
+    <w:lvl w:ilvl="4" w:tplc="08090003" w:tentative="1">
+      <w:start w:val="1"/>
+      <w:numFmt w:val="bullet"/>
+      <w:lvlText w:val="o"/>
+      <w:lvlJc w:val="left"/>
+      <w:pPr>
+        <w:ind w:left="4320" w:hanging="360"/>
+      </w:pPr>
+      <w:rPr>
+        <w:rFonts w:ascii="Courier New" w:hAnsi="Courier New" w:cs="Courier New" w:hint="default"/>
+      </w:rPr>
+    </w:lvl>
+    <w:lvl w:ilvl="5" w:tplc="08090005" w:tentative="1">
+      <w:start w:val="1"/>
+      <w:numFmt w:val="bullet"/>
+      <w:lvlText w:val=""/>
+      <w:lvlJc w:val="left"/>
+      <w:pPr>
+        <w:ind w:left="5040" w:hanging="360"/>
+      </w:pPr>
+      <w:rPr>
+        <w:rFonts w:ascii="Wingdings" w:hAnsi="Wingdings" w:hint="default"/>
+      </w:rPr>
+    </w:lvl>
+    <w:lvl w:ilvl="6" w:tplc="08090001" w:tentative="1">
+      <w:start w:val="1"/>
+      <w:numFmt w:val="bullet"/>
+      <w:lvlText w:val=""/>
+      <w:lvlJc w:val="left"/>
+      <w:pPr>
+        <w:ind w:left="5760" w:hanging="360"/>
+      </w:pPr>
+      <w:rPr>
+        <w:rFonts w:ascii="Symbol" w:hAnsi="Symbol" w:hint="default"/>
+      </w:rPr>
+    </w:lvl>
+    <w:lvl w:ilvl="7" w:tplc="08090003" w:tentative="1">
+      <w:start w:val="1"/>
+      <w:numFmt w:val="bullet"/>
+      <w:lvlText w:val="o"/>
+      <w:lvlJc w:val="left"/>
+      <w:pPr>
+        <w:ind w:left="6480" w:hanging="360"/>
+      </w:pPr>
+      <w:rPr>
+        <w:rFonts w:ascii="Courier New" w:hAnsi="Courier New" w:cs="Courier New" w:hint="default"/>
+      </w:rPr>
+    </w:lvl>
+    <w:lvl w:ilvl="8" w:tplc="08090005" w:tentative="1">
+      <w:start w:val="1"/>
+      <w:numFmt w:val="bullet"/>
+      <w:lvlText w:val=""/>
+      <w:lvlJc w:val="left"/>
+      <w:pPr>
+        <w:ind w:left="7200" w:hanging="360"/>
+      </w:pPr>
+      <w:rPr>
+        <w:rFonts w:ascii="Wingdings" w:hAnsi="Wingdings" w:hint="default"/>
+      </w:rPr>
+    </w:lvl>
+  </w:abstractNum>
+  <w:abstractNum w:abstractNumId="3" w15:restartNumberingAfterBreak="0">
     <w:nsid w:val="5E3F4F5D"/>
     <w:multiLevelType w:val="hybridMultilevel"/>
     <w:tmpl w:val="E354ABD0"/>
@@ -588,7 +895,7 @@
       </w:rPr>
     </w:lvl>
   </w:abstractNum>
-  <w:abstractNum w:abstractNumId="2" w15:restartNumberingAfterBreak="0">
+  <w:abstractNum w:abstractNumId="4" w15:restartNumberingAfterBreak="0">
     <w:nsid w:val="7B401675"/>
     <w:multiLevelType w:val="hybridMultilevel"/>
     <w:tmpl w:val="550C3906"/>
@@ -705,9 +1012,15 @@
     <w:abstractNumId w:val="0"/>
   </w:num>
   <w:num w:numId="2" w16cid:durableId="860700751">
+    <w:abstractNumId w:val="3"/>
+  </w:num>
+  <w:num w:numId="3" w16cid:durableId="233122911">
+    <w:abstractNumId w:val="4"/>
+  </w:num>
+  <w:num w:numId="4" w16cid:durableId="2032218385">
     <w:abstractNumId w:val="1"/>
   </w:num>
-  <w:num w:numId="3" w16cid:durableId="233122911">
+  <w:num w:numId="5" w16cid:durableId="1228999961">
     <w:abstractNumId w:val="2"/>
   </w:num>
 </w:numbering>

</xml_diff>

<commit_message>
Adding row removal part to function and testing functionality
</commit_message>
<xml_diff>
--- a/Assessment/Assessment Documents/Planning.docx
+++ b/Assessment/Assessment Documents/Planning.docx
@@ -285,7 +285,10 @@
       </w:r>
       <w:proofErr w:type="spellStart"/>
       <w:r>
-        <w:t>handling_nulls</w:t>
+        <w:t>handling_</w:t>
+      </w:r>
+      <w:r>
+        <w:t>checker</w:t>
       </w:r>
       <w:proofErr w:type="spellEnd"/>
       <w:r>
@@ -414,8 +417,6 @@
       </w:r>
       <w:r>
         <w:tab/>
-      </w:r>
-      <w:r>
         <w:t xml:space="preserve"> for heading in </w:t>
       </w:r>
       <w:proofErr w:type="spellStart"/>
@@ -577,7 +578,10 @@
       </w:r>
       <w:proofErr w:type="spellEnd"/>
       <w:r>
-        <w:t>] =\</w:t>
+        <w:t>] =</w:t>
+      </w:r>
+      <w:r>
+        <w:t xml:space="preserve"> </w:t>
       </w:r>
       <w:proofErr w:type="spellStart"/>
       <w:proofErr w:type="gramStart"/>
@@ -593,7 +597,203 @@
         <w:t>column</w:t>
       </w:r>
     </w:p>
-    <w:p>
+    <w:p/>
+    <w:p>
+      <w:r>
+        <w:t xml:space="preserve">for heading in </w:t>
+      </w:r>
+      <w:proofErr w:type="spellStart"/>
+      <w:r>
+        <w:t>column_headings</w:t>
+      </w:r>
+      <w:proofErr w:type="spellEnd"/>
+      <w:r>
+        <w:t>:</w:t>
+      </w:r>
+    </w:p>
+    <w:p>
+      <w:r>
+        <w:tab/>
+      </w:r>
+      <w:proofErr w:type="spellStart"/>
+      <w:r>
+        <w:t>df</w:t>
+      </w:r>
+      <w:proofErr w:type="spellEnd"/>
+      <w:r>
+        <w:t xml:space="preserve">[heading] </w:t>
+      </w:r>
+    </w:p>
+    <w:p/>
+    <w:p>
+      <w:r>
+        <w:t xml:space="preserve">for heading in </w:t>
+      </w:r>
+      <w:proofErr w:type="spellStart"/>
+      <w:r>
+        <w:t>column_headings</w:t>
+      </w:r>
+      <w:proofErr w:type="spellEnd"/>
+      <w:r>
+        <w:t xml:space="preserve">:    </w:t>
+      </w:r>
+    </w:p>
+    <w:p>
+      <w:r>
+        <w:t xml:space="preserve">if number of nulls </w:t>
+      </w:r>
+      <w:proofErr w:type="gramStart"/>
+      <w:r>
+        <w:t>&lt;  5</w:t>
+      </w:r>
+      <w:proofErr w:type="gramEnd"/>
+      <w:r>
+        <w:t>% of column:</w:t>
+      </w:r>
+    </w:p>
+    <w:p>
+      <w:r>
+        <w:t>delete row</w:t>
+      </w:r>
+    </w:p>
+    <w:p>
+      <w:r>
+        <w:t>else</w:t>
+      </w:r>
+    </w:p>
+    <w:p>
+      <w:r>
+        <w:t>checks type of cleaning to be done based on datatype</w:t>
+      </w:r>
+      <w:r>
+        <w:t xml:space="preserve">    </w:t>
+      </w:r>
+    </w:p>
+    <w:p>
+      <w:r>
+        <w:t xml:space="preserve">if </w:t>
+      </w:r>
+      <w:proofErr w:type="spellStart"/>
+      <w:r>
+        <w:t>d_types</w:t>
+      </w:r>
+      <w:proofErr w:type="spellEnd"/>
+      <w:r>
+        <w:t>[heading] == object:</w:t>
+      </w:r>
+    </w:p>
+    <w:p>
+      <w:r>
+        <w:t xml:space="preserve">        </w:t>
+      </w:r>
+      <w:proofErr w:type="spellStart"/>
+      <w:r>
+        <w:t>df_cleaning_example</w:t>
+      </w:r>
+      <w:proofErr w:type="spellEnd"/>
+      <w:r>
+        <w:t xml:space="preserve">[heading] = </w:t>
+      </w:r>
+      <w:proofErr w:type="spellStart"/>
+      <w:r>
+        <w:t>df_cleaning_example</w:t>
+      </w:r>
+      <w:proofErr w:type="spellEnd"/>
+      <w:r>
+        <w:t>[heading</w:t>
+      </w:r>
+      <w:proofErr w:type="gramStart"/>
+      <w:r>
+        <w:t>].</w:t>
+      </w:r>
+      <w:proofErr w:type="spellStart"/>
+      <w:r>
+        <w:t>fillna</w:t>
+      </w:r>
+      <w:proofErr w:type="spellEnd"/>
+      <w:proofErr w:type="gramEnd"/>
+      <w:r>
+        <w:t>("Data Needs Filling")</w:t>
+      </w:r>
+    </w:p>
+    <w:p>
+      <w:r>
+        <w:t xml:space="preserve">    </w:t>
+      </w:r>
+      <w:proofErr w:type="spellStart"/>
+      <w:r>
+        <w:t>elif</w:t>
+      </w:r>
+      <w:proofErr w:type="spellEnd"/>
+      <w:r>
+        <w:t xml:space="preserve"> </w:t>
+      </w:r>
+      <w:proofErr w:type="spellStart"/>
+      <w:r>
+        <w:t>d_types</w:t>
+      </w:r>
+      <w:proofErr w:type="spellEnd"/>
+      <w:r>
+        <w:t xml:space="preserve">[heading] == float or </w:t>
+      </w:r>
+      <w:proofErr w:type="spellStart"/>
+      <w:r>
+        <w:t>d_types</w:t>
+      </w:r>
+      <w:proofErr w:type="spellEnd"/>
+      <w:r>
+        <w:t>[heading] == int:</w:t>
+      </w:r>
+    </w:p>
+    <w:p>
+      <w:r>
+        <w:t xml:space="preserve">         </w:t>
+      </w:r>
+      <w:proofErr w:type="spellStart"/>
+      <w:r>
+        <w:t>df_cleaning_example</w:t>
+      </w:r>
+      <w:proofErr w:type="spellEnd"/>
+      <w:r>
+        <w:t xml:space="preserve">[heading] = </w:t>
+      </w:r>
+      <w:proofErr w:type="spellStart"/>
+      <w:r>
+        <w:t>df_cleaning_example</w:t>
+      </w:r>
+      <w:proofErr w:type="spellEnd"/>
+      <w:r>
+        <w:t>[heading</w:t>
+      </w:r>
+      <w:proofErr w:type="gramStart"/>
+      <w:r>
+        <w:t>].</w:t>
+      </w:r>
+      <w:proofErr w:type="spellStart"/>
+      <w:r>
+        <w:t>fillna</w:t>
+      </w:r>
+      <w:proofErr w:type="spellEnd"/>
+      <w:proofErr w:type="gramEnd"/>
+      <w:r>
+        <w:t>(</w:t>
+      </w:r>
+      <w:proofErr w:type="spellStart"/>
+      <w:r>
+        <w:t>df</w:t>
+      </w:r>
+      <w:proofErr w:type="spellEnd"/>
+      <w:r>
+        <w:t>[heading</w:t>
+      </w:r>
+      <w:proofErr w:type="gramStart"/>
+      <w:r>
+        <w:t>].median</w:t>
+      </w:r>
+      <w:proofErr w:type="gramEnd"/>
+      <w:r>
+        <w:t>())</w:t>
+      </w:r>
       <w:r>
         <w:tab/>
       </w:r>
@@ -706,6 +906,7 @@
           <w:sz w:val="28"/>
           <w:szCs w:val="28"/>
         </w:rPr>
+        <w:lastRenderedPageBreak/>
         <w:t>GUI Development</w:t>
       </w:r>
     </w:p>

</xml_diff>

<commit_message>
Moving null cleaning and handling to pandas section. Working on a duplicate check example.
</commit_message>
<xml_diff>
--- a/Assessment/Assessment Documents/Planning.docx
+++ b/Assessment/Assessment Documents/Planning.docx
@@ -663,10 +663,7 @@
     </w:p>
     <w:p>
       <w:r>
-        <w:t>checks type of cleaning to be done based on datatype</w:t>
-      </w:r>
-      <w:r>
-        <w:t xml:space="preserve">    </w:t>
+        <w:t xml:space="preserve">checks type of cleaning to be done based on datatype    </w:t>
       </w:r>
     </w:p>
     <w:p>

</xml_diff>

<commit_message>
Saving files and moving parts into coding notes
</commit_message>
<xml_diff>
--- a/Assessment/Assessment Documents/Planning.docx
+++ b/Assessment/Assessment Documents/Planning.docx
@@ -879,10 +879,7 @@
         <w:ind w:left="723"/>
       </w:pPr>
       <w:r>
-        <w:t>F</w:t>
-      </w:r>
-      <w:r>
-        <w:t>iltering</w:t>
+        <w:t>Filtering</w:t>
       </w:r>
       <w:r>
         <w:t xml:space="preserve"> </w:t>
@@ -907,25 +904,70 @@
     </w:p>
     <w:p>
       <w:pPr>
-        <w:pStyle w:val="ListParagraph"/>
-        <w:ind w:left="723"/>
-      </w:pPr>
-    </w:p>
-    <w:p>
-      <w:pPr>
-        <w:pStyle w:val="ListParagraph"/>
-        <w:ind w:left="723"/>
-      </w:pPr>
-    </w:p>
-    <w:p>
-      <w:pPr>
-        <w:pStyle w:val="ListParagraph"/>
-        <w:ind w:left="723"/>
-      </w:pPr>
-    </w:p>
-    <w:p>
+        <w:ind w:left="363"/>
+      </w:pPr>
+      <w:r>
+        <w:t xml:space="preserve">Create filter variable and assign each date as one of the </w:t>
+      </w:r>
+      <w:proofErr w:type="gramStart"/>
+      <w:r>
+        <w:t>filter</w:t>
+      </w:r>
+      <w:proofErr w:type="gramEnd"/>
+      <w:r>
+        <w:t xml:space="preserve"> and the column value which shows the maximum value for that date from max function. Extract time of maximums for </w:t>
+      </w:r>
+      <w:r>
+        <w:lastRenderedPageBreak/>
+        <w:t xml:space="preserve">that sensor on that day. Output in </w:t>
+      </w:r>
+      <w:r>
+        <w:t xml:space="preserve">list with </w:t>
+      </w:r>
+      <w:r>
+        <w:t>time</w:t>
+      </w:r>
+      <w:r>
+        <w:t xml:space="preserve">s of maximum, output true or false to instance at S6 and S7, output </w:t>
+      </w:r>
+      <w:proofErr w:type="spellStart"/>
+      <w:r>
+        <w:t>room_occupancy</w:t>
+      </w:r>
+      <w:proofErr w:type="spellEnd"/>
+      <w:r>
+        <w:t xml:space="preserve"> count. Create new </w:t>
+      </w:r>
+      <w:proofErr w:type="spellStart"/>
+      <w:r>
+        <w:t>subdataframe</w:t>
+      </w:r>
+      <w:proofErr w:type="spellEnd"/>
+      <w:r>
+        <w:t>.</w:t>
+      </w:r>
       <w:r>
         <w:t xml:space="preserve"> </w:t>
+      </w:r>
+    </w:p>
+    <w:p>
+      <w:r>
+        <w:t>Date &amp; (Max 1 or Max 2, or Max 3</w:t>
+      </w:r>
+    </w:p>
+    <w:p>
+      <w:r>
+        <w:t>Pick condition 1 date</w:t>
+      </w:r>
+    </w:p>
+    <w:p>
+      <w:r>
+        <w:t>Pick max position for head for that date</w:t>
+      </w:r>
+    </w:p>
+    <w:p>
+      <w:r>
+        <w:t>Pick heading</w:t>
       </w:r>
     </w:p>
     <w:p>

</xml_diff>

<commit_message>
Creating Quadratic Discriminant Analysis ML Code. Testing Code Output. Saving files.
</commit_message>
<xml_diff>
--- a/Assessment/Assessment Documents/Planning.docx
+++ b/Assessment/Assessment Documents/Planning.docx
@@ -1069,14 +1069,7 @@
           <w:b/>
           <w:bCs/>
         </w:rPr>
-        <w:t>A</w:t>
-      </w:r>
-      <w:r>
-        <w:rPr>
-          <w:b/>
-          <w:bCs/>
-        </w:rPr>
-        <w:t xml:space="preserve"> dimensionality reduction tool</w:t>
+        <w:t>A dimensionality reduction tool</w:t>
       </w:r>
       <w:r>
         <w:rPr>

</xml_diff>

<commit_message>
Creating line subplots to summarise sensor data against time for 23/12/17 date.
</commit_message>
<xml_diff>
--- a/Assessment/Assessment Documents/Planning.docx
+++ b/Assessment/Assessment Documents/Planning.docx
@@ -1818,6 +1818,132 @@
         <w:t>Data Visualization</w:t>
       </w:r>
     </w:p>
+    <w:p>
+      <w:pPr>
+        <w:pStyle w:val="ListParagraph"/>
+        <w:numPr>
+          <w:ilvl w:val="0"/>
+          <w:numId w:val="5"/>
+        </w:numPr>
+        <w:shd w:val="clear" w:color="auto" w:fill="D86DCB" w:themeFill="accent5" w:themeFillTint="99"/>
+        <w:ind w:left="360"/>
+      </w:pPr>
+      <w:r>
+        <w:t>Create subplot to show time vs variable for S1, S5, S6, S7, Occupancy for 23/12/2018</w:t>
+      </w:r>
+    </w:p>
+    <w:p>
+      <w:pPr>
+        <w:pStyle w:val="ListParagraph"/>
+        <w:numPr>
+          <w:ilvl w:val="0"/>
+          <w:numId w:val="5"/>
+        </w:numPr>
+        <w:shd w:val="clear" w:color="auto" w:fill="D86DCB" w:themeFill="accent5" w:themeFillTint="99"/>
+        <w:ind w:left="360"/>
+      </w:pPr>
+      <w:proofErr w:type="spellStart"/>
+      <w:r>
+        <w:t>Pairplot</w:t>
+      </w:r>
+      <w:proofErr w:type="spellEnd"/>
+      <w:r>
+        <w:t xml:space="preserve"> – assessing </w:t>
+      </w:r>
+      <w:r>
+        <w:t>Features correlation</w:t>
+      </w:r>
+      <w:r>
+        <w:t xml:space="preserve">, </w:t>
+      </w:r>
+      <w:r>
+        <w:t>Multicollinearity</w:t>
+      </w:r>
+      <w:r>
+        <w:t xml:space="preserve">, </w:t>
+      </w:r>
+      <w:r>
+        <w:t>Data is linearly separable?</w:t>
+      </w:r>
+      <w:r>
+        <w:t xml:space="preserve"> Sensor 2 data comparison, Sensor 2 compared to PIR, CO2 and Occupancy on 23/12/2018. </w:t>
+      </w:r>
+      <w:r>
+        <w:lastRenderedPageBreak/>
+        <w:t xml:space="preserve">If we want additional one for report that is not marked can do the same for different sensors same variable.  </w:t>
+      </w:r>
+    </w:p>
+    <w:p>
+      <w:pPr>
+        <w:pStyle w:val="ListParagraph"/>
+        <w:numPr>
+          <w:ilvl w:val="0"/>
+          <w:numId w:val="5"/>
+        </w:numPr>
+        <w:shd w:val="clear" w:color="auto" w:fill="D86DCB" w:themeFill="accent5" w:themeFillTint="99"/>
+        <w:ind w:left="360"/>
+      </w:pPr>
+      <w:r>
+        <w:t>Heatmap – Date x, Hours of day y, bar – variable</w:t>
+      </w:r>
+    </w:p>
+    <w:p>
+      <w:pPr>
+        <w:pStyle w:val="ListParagraph"/>
+        <w:numPr>
+          <w:ilvl w:val="0"/>
+          <w:numId w:val="5"/>
+        </w:numPr>
+        <w:shd w:val="clear" w:color="auto" w:fill="D86DCB" w:themeFill="accent5" w:themeFillTint="99"/>
+        <w:ind w:left="360"/>
+      </w:pPr>
+      <w:r>
+        <w:t>Violin Plot – Compare occupancy with CO2. Can use it to comment with heatmap.</w:t>
+      </w:r>
+    </w:p>
+    <w:p>
+      <w:pPr>
+        <w:pStyle w:val="ListParagraph"/>
+        <w:numPr>
+          <w:ilvl w:val="0"/>
+          <w:numId w:val="5"/>
+        </w:numPr>
+        <w:shd w:val="clear" w:color="auto" w:fill="D86DCB" w:themeFill="accent5" w:themeFillTint="99"/>
+        <w:ind w:left="360"/>
+      </w:pPr>
+      <w:proofErr w:type="spellStart"/>
+      <w:r>
+        <w:t>Eventplot</w:t>
+      </w:r>
+      <w:proofErr w:type="spellEnd"/>
+      <w:r>
+        <w:t xml:space="preserve"> </w:t>
+      </w:r>
+      <w:r>
+        <w:t>–</w:t>
+      </w:r>
+      <w:r>
+        <w:t xml:space="preserve"> </w:t>
+      </w:r>
+      <w:r>
+        <w:t>Sensor 4 variables on 23/</w:t>
+      </w:r>
+    </w:p>
+    <w:p>
+      <w:pPr>
+        <w:pStyle w:val="ListParagraph"/>
+        <w:numPr>
+          <w:ilvl w:val="0"/>
+          <w:numId w:val="5"/>
+        </w:numPr>
+        <w:shd w:val="clear" w:color="auto" w:fill="D86DCB" w:themeFill="accent5" w:themeFillTint="99"/>
+        <w:ind w:left="360"/>
+      </w:pPr>
+      <w:r>
+        <w:t>Confusion matrix plot for machine learning algorithms</w:t>
+      </w:r>
+    </w:p>
+    <w:p/>
     <w:p/>
     <w:p>
       <w:pPr>
@@ -2127,7 +2253,7 @@
   <w:abstractNum w:abstractNumId="2" w15:restartNumberingAfterBreak="0">
     <w:nsid w:val="36D545D2"/>
     <w:multiLevelType w:val="hybridMultilevel"/>
-    <w:tmpl w:val="94924C1C"/>
+    <w:tmpl w:val="140A2938"/>
     <w:lvl w:ilvl="0" w:tplc="08090001">
       <w:start w:val="1"/>
       <w:numFmt w:val="bullet"/>

</xml_diff>

<commit_message>
Planning and writing control strucuture section
</commit_message>
<xml_diff>
--- a/Assessment/Assessment Documents/Planning.docx
+++ b/Assessment/Assessment Documents/Planning.docx
@@ -91,15 +91,7 @@
         </w:numPr>
       </w:pPr>
       <w:r>
-        <w:t xml:space="preserve">If statement to manage how much </w:t>
-      </w:r>
-      <w:proofErr w:type="gramStart"/>
-      <w:r>
-        <w:t>data</w:t>
-      </w:r>
-      <w:proofErr w:type="gramEnd"/>
-      <w:r>
-        <w:t xml:space="preserve"> we bring in.</w:t>
+        <w:t>If statement to manage how much data we bring in.</w:t>
       </w:r>
     </w:p>
     <w:p>
@@ -175,6 +167,208 @@
       </w:pPr>
       <w:r>
         <w:t>Still to do: Markdown explanation. Put data into shareable link. Hash out way from local drive.</w:t>
+      </w:r>
+    </w:p>
+    <w:p>
+      <w:pPr>
+        <w:pStyle w:val="ListParagraph"/>
+      </w:pPr>
+    </w:p>
+    <w:p>
+      <w:r>
+        <w:t>Real-time occupancy information can give rise to intelligent</w:t>
+      </w:r>
+    </w:p>
+    <w:p>
+      <w:r>
+        <w:t>heating, ventilation and air conditioning (HVAC) and lighting</w:t>
+      </w:r>
+    </w:p>
+    <w:p>
+      <w:r>
+        <w:t>systems in buildings which would not only conserve energy,</w:t>
+      </w:r>
+    </w:p>
+    <w:p>
+      <w:r>
+        <w:t>but also provide better comfort to the occupants. With the</w:t>
+      </w:r>
+    </w:p>
+    <w:p>
+      <w:r>
+        <w:t>advent of the Internet of Things (IoT), there are readily available sensors which can measure the environmental parameters.</w:t>
+      </w:r>
+    </w:p>
+    <w:p>
+      <w:r>
+        <w:t xml:space="preserve">This data can then be </w:t>
+      </w:r>
+      <w:proofErr w:type="spellStart"/>
+      <w:r>
+        <w:t>analyzed</w:t>
+      </w:r>
+      <w:proofErr w:type="spellEnd"/>
+      <w:r>
+        <w:t xml:space="preserve"> using machine learning (ML)</w:t>
+      </w:r>
+    </w:p>
+    <w:p>
+      <w:r>
+        <w:t>to determine human occupancy without video based systems.</w:t>
+      </w:r>
+    </w:p>
+    <w:p>
+      <w:r>
+        <w:t>Recent studies have demonstrated energy savings up to 30</w:t>
+      </w:r>
+    </w:p>
+    <w:p/>
+    <w:p>
+      <w:r>
+        <w:t>Although detection alone can help in improving energy</w:t>
+      </w:r>
+    </w:p>
+    <w:p>
+      <w:r>
+        <w:t>savings, estimating also the precise number of occupants can</w:t>
+      </w:r>
+    </w:p>
+    <w:p>
+      <w:r>
+        <w:t>make the system even more adaptive and energy-efficient.</w:t>
+      </w:r>
+    </w:p>
+    <w:p/>
+    <w:p>
+      <w:r>
+        <w:t>Range defines the spread, or variability, of a sample. It is described by the minimum and maximum values of the variables.</w:t>
+      </w:r>
+    </w:p>
+    <w:p/>
+    <w:p>
+      <w:r>
+        <w:lastRenderedPageBreak/>
+        <w:t xml:space="preserve">Dataset has 10129 entries. Data transformation is needed to turn the raw data into more manageable </w:t>
+      </w:r>
+      <w:proofErr w:type="spellStart"/>
+      <w:r>
+        <w:t>subdatasets</w:t>
+      </w:r>
+      <w:proofErr w:type="spellEnd"/>
+      <w:r>
+        <w:t xml:space="preserve"> that can be used to derive relationships through visualisations.</w:t>
+      </w:r>
+    </w:p>
+    <w:p/>
+    <w:p>
+      <w:r>
+        <w:t>Data integration, transformation and cleaning, filtering, transformation process design and tracking, extraction of specific data, visualization of complex data and its analysis, and data transformation process scheduling. Aggregation</w:t>
+      </w:r>
+    </w:p>
+    <w:p/>
+    <w:p>
+      <w:r>
+        <w:t xml:space="preserve">Get data ready for ML, </w:t>
+      </w:r>
+      <w:proofErr w:type="spellStart"/>
+      <w:r>
+        <w:t>visulations</w:t>
+      </w:r>
+      <w:proofErr w:type="spellEnd"/>
+      <w:r>
+        <w:t xml:space="preserve"> and making dataset more manageable.</w:t>
+      </w:r>
+    </w:p>
+    <w:p/>
+    <w:p>
+      <w:r>
+        <w:t>Summarise dataset:</w:t>
+      </w:r>
+    </w:p>
+    <w:p>
+      <w:r>
+        <w:t xml:space="preserve">This experiment data was collected from seven sensors over a period of time between 22/12/2017 to 26/12/2017 and </w:t>
+      </w:r>
+    </w:p>
+    <w:p>
+      <w:r>
+        <w:t xml:space="preserve">        10/01/2018 to 11/01/2018. </w:t>
+      </w:r>
+    </w:p>
+    <w:p>
+      <w:r>
+        <w:t xml:space="preserve">        During this time up to three people would enter and leave the room.</w:t>
+      </w:r>
+    </w:p>
+    <w:p>
+      <w:r>
+        <w:t xml:space="preserve">        Four sensors collected temperature, light and sound data. One sensor collected CO2 data. Two sensors collected instances of </w:t>
+      </w:r>
+    </w:p>
+    <w:p>
+      <w:r>
+        <w:t xml:space="preserve">        motion detection.</w:t>
+      </w:r>
+    </w:p>
+    <w:p>
+      <w:r>
+        <w:t xml:space="preserve">        The sensors tracked changes in each variable as room occupancy changed.</w:t>
+      </w:r>
+    </w:p>
+    <w:p/>
+    <w:p>
+      <w:r>
+        <w:t>6m x 4.6m room with four office desks. The setup consisted of 7 sensor nodes and one edge node in a star configuration with the sensor nodes transmitting data to the edge every 30s using wireless transceivers. No HVAC systems were in use while the dataset was being collected.</w:t>
+      </w:r>
+    </w:p>
+    <w:p/>
+    <w:p>
+      <w:r>
+        <w:t>Figure</w:t>
+      </w:r>
+    </w:p>
+    <w:p/>
+    <w:p>
+      <w:r>
+        <w:t>How are control structures used</w:t>
+      </w:r>
+    </w:p>
+    <w:p/>
+    <w:p>
+      <w:r>
+        <w:t xml:space="preserve">To do the </w:t>
+      </w:r>
+      <w:proofErr w:type="spellStart"/>
+      <w:r>
+        <w:t>inital</w:t>
+      </w:r>
+      <w:proofErr w:type="spellEnd"/>
+      <w:r>
+        <w:t xml:space="preserve"> inspecting and analysis and summarisation of the dataset, it is imported using csv module.</w:t>
+      </w:r>
+    </w:p>
+    <w:p/>
+    <w:p>
+      <w:r>
+        <w:t>A control is place giving the user the ability to import the rows they want to analysis in the dataset.</w:t>
+      </w:r>
+    </w:p>
+    <w:p/>
+    <w:p>
+      <w:r>
+        <w:t>Test outputs are made to check import was successful.</w:t>
+      </w:r>
+    </w:p>
+    <w:p/>
+    <w:p>
+      <w:r>
+        <w:t>The best way to explore a summarisation of the dataset is to create a menu that the user can explore.</w:t>
+      </w:r>
+    </w:p>
+    <w:p/>
+    <w:p>
+      <w:r>
+        <w:t>The user is able to see mean values for sensor 1 to 5 and summation of total instances of sensor 6 over the whole experiment. There is an option to get more details on the experiment and the variable measurement units.</w:t>
       </w:r>
     </w:p>
     <w:p>
@@ -263,37 +457,32 @@
         <w:t xml:space="preserve"> and create an </w:t>
       </w:r>
       <w:proofErr w:type="spellStart"/>
-      <w:proofErr w:type="gramStart"/>
       <w:r>
         <w:t>isnull</w:t>
       </w:r>
       <w:proofErr w:type="spellEnd"/>
       <w:r>
+        <w:t>() table. Assess each row for nulls, count true or false. If nulls are true in rows, drop rows if percentage of null rows &lt;=5%. Else if percentage of null rows &gt;5% input the medium value – if row is string leave blank.</w:t>
+      </w:r>
+    </w:p>
+    <w:p>
+      <w:pPr>
+        <w:ind w:left="360"/>
+      </w:pPr>
+      <w:r>
+        <w:t xml:space="preserve">Def </w:t>
+      </w:r>
+      <w:proofErr w:type="spellStart"/>
+      <w:r>
+        <w:t>handling_</w:t>
+      </w:r>
+      <w:r>
+        <w:t>checker</w:t>
+      </w:r>
+      <w:proofErr w:type="spellEnd"/>
+      <w:r>
         <w:t>(</w:t>
       </w:r>
-      <w:proofErr w:type="gramEnd"/>
-      <w:r>
-        <w:t>) table. Assess each row for nulls, count true or false. If nulls are true in rows, drop rows if percentage of null rows &lt;=5%. Else if percentage of null rows &gt;5% input the medium value – if row is string leave blank.</w:t>
-      </w:r>
-    </w:p>
-    <w:p>
-      <w:pPr>
-        <w:ind w:left="360"/>
-      </w:pPr>
-      <w:r>
-        <w:t xml:space="preserve">Def </w:t>
-      </w:r>
-      <w:proofErr w:type="spellStart"/>
-      <w:r>
-        <w:t>handling_</w:t>
-      </w:r>
-      <w:r>
-        <w:t>checker</w:t>
-      </w:r>
-      <w:proofErr w:type="spellEnd"/>
-      <w:r>
-        <w:t>(</w:t>
-      </w:r>
       <w:proofErr w:type="spellStart"/>
       <w:r>
         <w:t>df</w:t>
@@ -332,25 +521,12 @@
         <w:t xml:space="preserve"> = </w:t>
       </w:r>
       <w:proofErr w:type="spellStart"/>
-      <w:proofErr w:type="gramStart"/>
-      <w:r>
-        <w:t>df.columns</w:t>
-      </w:r>
-      <w:proofErr w:type="gramEnd"/>
-      <w:r>
-        <w:t>.</w:t>
-      </w:r>
-      <w:proofErr w:type="gramStart"/>
-      <w:r>
-        <w:t>tolist</w:t>
-      </w:r>
-      <w:proofErr w:type="spellEnd"/>
-      <w:r>
-        <w:t>(</w:t>
-      </w:r>
-      <w:proofErr w:type="gramEnd"/>
-      <w:r>
-        <w:t>)</w:t>
+      <w:r>
+        <w:t>df.columns.tolist</w:t>
+      </w:r>
+      <w:proofErr w:type="spellEnd"/>
+      <w:r>
+        <w:t>()</w:t>
       </w:r>
     </w:p>
     <w:p>
@@ -381,12 +557,10 @@
         <w:t xml:space="preserve">null = </w:t>
       </w:r>
       <w:proofErr w:type="spellStart"/>
-      <w:proofErr w:type="gramStart"/>
       <w:r>
         <w:t>df.isnull</w:t>
       </w:r>
       <w:proofErr w:type="spellEnd"/>
-      <w:proofErr w:type="gramEnd"/>
       <w:r>
         <w:t>()</w:t>
       </w:r>
@@ -476,15 +650,7 @@
         <w:ind w:left="360"/>
       </w:pPr>
       <w:r>
-        <w:t xml:space="preserve">        </w:t>
-      </w:r>
-      <w:proofErr w:type="gramStart"/>
-      <w:r>
-        <w:t>print(</w:t>
-      </w:r>
-      <w:proofErr w:type="gramEnd"/>
-      <w:r>
-        <w:t>)</w:t>
+        <w:t xml:space="preserve">        print()</w:t>
       </w:r>
     </w:p>
     <w:p>
@@ -549,6 +715,7 @@
     </w:p>
     <w:p>
       <w:r>
+        <w:lastRenderedPageBreak/>
         <w:tab/>
       </w:r>
       <w:proofErr w:type="spellStart"/>
@@ -584,17 +751,12 @@
         <w:t xml:space="preserve"> </w:t>
       </w:r>
       <w:proofErr w:type="spellStart"/>
-      <w:proofErr w:type="gramStart"/>
       <w:r>
         <w:t>df</w:t>
       </w:r>
       <w:proofErr w:type="spellEnd"/>
       <w:r>
-        <w:t>[</w:t>
-      </w:r>
-      <w:proofErr w:type="gramEnd"/>
-      <w:r>
-        <w:t>column</w:t>
+        <w:t>[column</w:t>
       </w:r>
     </w:p>
     <w:p/>
@@ -640,15 +802,7 @@
     </w:p>
     <w:p>
       <w:r>
-        <w:t xml:space="preserve">if number of nulls </w:t>
-      </w:r>
-      <w:proofErr w:type="gramStart"/>
-      <w:r>
-        <w:t>&lt;  5</w:t>
-      </w:r>
-      <w:proofErr w:type="gramEnd"/>
-      <w:r>
-        <w:t>% of column:</w:t>
+        <w:t>if number of nulls &lt;  5% of column:</w:t>
       </w:r>
     </w:p>
     <w:p>
@@ -697,18 +851,13 @@
       </w:r>
       <w:proofErr w:type="spellEnd"/>
       <w:r>
-        <w:t>[heading</w:t>
-      </w:r>
-      <w:proofErr w:type="gramStart"/>
-      <w:r>
-        <w:t>].</w:t>
+        <w:t>[heading].</w:t>
       </w:r>
       <w:proofErr w:type="spellStart"/>
       <w:r>
         <w:t>fillna</w:t>
       </w:r>
       <w:proofErr w:type="spellEnd"/>
-      <w:proofErr w:type="gramEnd"/>
       <w:r>
         <w:t>("Data Needs Filling")</w:t>
       </w:r>
@@ -760,18 +909,13 @@
       </w:r>
       <w:proofErr w:type="spellEnd"/>
       <w:r>
-        <w:t>[heading</w:t>
-      </w:r>
-      <w:proofErr w:type="gramStart"/>
-      <w:r>
-        <w:t>].</w:t>
+        <w:t>[heading].</w:t>
       </w:r>
       <w:proofErr w:type="spellStart"/>
       <w:r>
         <w:t>fillna</w:t>
       </w:r>
       <w:proofErr w:type="spellEnd"/>
-      <w:proofErr w:type="gramEnd"/>
       <w:r>
         <w:t>(</w:t>
       </w:r>
@@ -781,15 +925,7 @@
       </w:r>
       <w:proofErr w:type="spellEnd"/>
       <w:r>
-        <w:t>[heading</w:t>
-      </w:r>
-      <w:proofErr w:type="gramStart"/>
-      <w:r>
-        <w:t>].median</w:t>
-      </w:r>
-      <w:proofErr w:type="gramEnd"/>
-      <w:r>
-        <w:t>())</w:t>
+        <w:t>[heading].median())</w:t>
       </w:r>
       <w:r>
         <w:tab/>
@@ -891,15 +1027,7 @@
         <w:t xml:space="preserve"> </w:t>
       </w:r>
       <w:r>
-        <w:t xml:space="preserve">find max and min S1 to S4 and S5 CO2 for each day. Extract what time the max and min </w:t>
-      </w:r>
-      <w:proofErr w:type="gramStart"/>
-      <w:r>
-        <w:t>is</w:t>
-      </w:r>
-      <w:proofErr w:type="gramEnd"/>
-      <w:r>
-        <w:t xml:space="preserve"> achieved at.</w:t>
+        <w:t>find max and min S1 to S4 and S5 CO2 for each day. Extract what time the max and min is achieved at.</w:t>
       </w:r>
     </w:p>
     <w:p>
@@ -907,19 +1035,7 @@
         <w:ind w:left="363"/>
       </w:pPr>
       <w:r>
-        <w:t xml:space="preserve">Create filter variable and assign each date as one of the </w:t>
-      </w:r>
-      <w:proofErr w:type="gramStart"/>
-      <w:r>
-        <w:t>filter</w:t>
-      </w:r>
-      <w:proofErr w:type="gramEnd"/>
-      <w:r>
-        <w:t xml:space="preserve"> and the column value which shows the maximum value for that date from max function. Extract time of maximums for </w:t>
-      </w:r>
-      <w:r>
-        <w:lastRenderedPageBreak/>
-        <w:t xml:space="preserve">that sensor on that day. Output in </w:t>
+        <w:t xml:space="preserve">Create filter variable and assign each date as one of the filter and the column value which shows the maximum value for that date from max function. Extract time of maximums for that sensor on that day. Output in </w:t>
       </w:r>
       <w:r>
         <w:t xml:space="preserve">list with </w:t>
@@ -988,6 +1104,7 @@
     </w:p>
     <w:p>
       <w:r>
+        <w:lastRenderedPageBreak/>
         <w:t>Machine Learning</w:t>
       </w:r>
     </w:p>
@@ -1132,37 +1249,32 @@
         <w:spacing w:after="0"/>
         <w:ind w:left="0"/>
       </w:pPr>
-      <w:r>
-        <w:t>Temp_X = array(</w:t>
-      </w:r>
-      <w:proofErr w:type="spellStart"/>
-      <w:proofErr w:type="gramStart"/>
+      <w:proofErr w:type="spellStart"/>
+      <w:r>
+        <w:t>Temp_X</w:t>
+      </w:r>
+      <w:proofErr w:type="spellEnd"/>
+      <w:r>
+        <w:t xml:space="preserve"> = array(</w:t>
+      </w:r>
+      <w:proofErr w:type="spellStart"/>
       <w:r>
         <w:t>df</w:t>
       </w:r>
       <w:proofErr w:type="spellEnd"/>
       <w:r>
-        <w:t>[</w:t>
-      </w:r>
-      <w:proofErr w:type="gramEnd"/>
-      <w:r>
-        <w:t>Temp</w:t>
+        <w:t>[Temp</w:t>
       </w:r>
       <w:r>
         <w:t xml:space="preserve">1] element 0, </w:t>
       </w:r>
       <w:proofErr w:type="spellStart"/>
-      <w:proofErr w:type="gramStart"/>
       <w:r>
         <w:t>df</w:t>
       </w:r>
       <w:proofErr w:type="spellEnd"/>
       <w:r>
-        <w:t>[</w:t>
-      </w:r>
-      <w:proofErr w:type="gramEnd"/>
-      <w:r>
-        <w:t xml:space="preserve">Temp2] element 0) etc </w:t>
+        <w:t xml:space="preserve">[Temp2] element 0) etc </w:t>
       </w:r>
     </w:p>
     <w:p>
@@ -1277,8 +1389,13 @@
         <w:spacing w:after="0"/>
         <w:ind w:left="0"/>
       </w:pPr>
-      <w:r>
-        <w:t xml:space="preserve">Temp_X, </w:t>
+      <w:proofErr w:type="spellStart"/>
+      <w:r>
+        <w:t>Temp_X</w:t>
+      </w:r>
+      <w:proofErr w:type="spellEnd"/>
+      <w:r>
+        <w:t xml:space="preserve">, </w:t>
       </w:r>
       <w:proofErr w:type="spellStart"/>
       <w:r>
@@ -1531,6 +1648,7 @@
           <w:b/>
           <w:bCs/>
         </w:rPr>
+        <w:lastRenderedPageBreak/>
         <w:t>LSA</w:t>
       </w:r>
     </w:p>
@@ -1549,17 +1667,12 @@
         <w:t xml:space="preserve">X = </w:t>
       </w:r>
       <w:proofErr w:type="spellStart"/>
-      <w:proofErr w:type="gramStart"/>
       <w:r>
         <w:t>df.iloc</w:t>
       </w:r>
       <w:proofErr w:type="spellEnd"/>
       <w:r>
-        <w:t>[:,</w:t>
-      </w:r>
-      <w:proofErr w:type="gramEnd"/>
-      <w:r>
-        <w:t xml:space="preserve"> All temps]</w:t>
+        <w:t>[:, All temps]</w:t>
       </w:r>
     </w:p>
     <w:p>
@@ -1571,13 +1684,8 @@
         <w:t>df.loc</w:t>
       </w:r>
       <w:proofErr w:type="spellEnd"/>
-      <w:proofErr w:type="gramStart"/>
-      <w:r>
-        <w:t>[:,</w:t>
-      </w:r>
-      <w:proofErr w:type="gramEnd"/>
-      <w:r>
-        <w:t xml:space="preserve"> “Occupancy]</w:t>
+      <w:r>
+        <w:t>[:, “Occupancy]</w:t>
       </w:r>
     </w:p>
     <w:p>
@@ -1620,23 +1728,64 @@
       </w:r>
       <w:proofErr w:type="spellStart"/>
       <w:r>
-        <w:t>train_test_</w:t>
-      </w:r>
-      <w:proofErr w:type="gramStart"/>
-      <w:r>
-        <w:t>split</w:t>
+        <w:t>train_test_split</w:t>
+      </w:r>
+      <w:proofErr w:type="spellEnd"/>
+      <w:r>
+        <w:t xml:space="preserve">(X, Y, </w:t>
+      </w:r>
+      <w:proofErr w:type="spellStart"/>
+      <w:r>
+        <w:t>test_size</w:t>
+      </w:r>
+      <w:proofErr w:type="spellEnd"/>
+      <w:r>
+        <w:t xml:space="preserve">, </w:t>
+      </w:r>
+      <w:proofErr w:type="spellStart"/>
+      <w:r>
+        <w:t>train_size</w:t>
+      </w:r>
+      <w:proofErr w:type="spellEnd"/>
+      <w:r>
+        <w:t xml:space="preserve">, </w:t>
+      </w:r>
+      <w:proofErr w:type="spellStart"/>
+      <w:r>
+        <w:t>random_state</w:t>
+      </w:r>
+      <w:proofErr w:type="spellEnd"/>
+      <w:r>
+        <w:t>)</w:t>
+      </w:r>
+    </w:p>
+    <w:p>
+      <w:r>
+        <w:t>Step 4: Apply LDA</w:t>
+      </w:r>
+    </w:p>
+    <w:p>
+      <w:proofErr w:type="spellStart"/>
+      <w:r>
+        <w:t>lda</w:t>
+      </w:r>
+      <w:proofErr w:type="spellEnd"/>
+      <w:r>
+        <w:t xml:space="preserve"> = function(set parameters)</w:t>
+      </w:r>
+    </w:p>
+    <w:p>
+      <w:proofErr w:type="spellStart"/>
+      <w:r>
+        <w:t>lda.fit</w:t>
       </w:r>
       <w:proofErr w:type="spellEnd"/>
       <w:r>
         <w:t>(</w:t>
       </w:r>
-      <w:proofErr w:type="gramEnd"/>
-      <w:r>
-        <w:t xml:space="preserve">X, Y, </w:t>
-      </w:r>
-      <w:proofErr w:type="spellStart"/>
-      <w:r>
-        <w:t>test_size</w:t>
+      <w:proofErr w:type="spellStart"/>
+      <w:r>
+        <w:t>X_train</w:t>
       </w:r>
       <w:proofErr w:type="spellEnd"/>
       <w:r>
@@ -1644,15 +1793,7 @@
       </w:r>
       <w:proofErr w:type="spellStart"/>
       <w:r>
-        <w:t>train_size</w:t>
-      </w:r>
-      <w:proofErr w:type="spellEnd"/>
-      <w:r>
-        <w:t xml:space="preserve">, </w:t>
-      </w:r>
-      <w:proofErr w:type="spellStart"/>
-      <w:r>
-        <w:t>random_state</w:t>
+        <w:t>y_train</w:t>
       </w:r>
       <w:proofErr w:type="spellEnd"/>
       <w:r>
@@ -1661,88 +1802,22 @@
     </w:p>
     <w:p>
       <w:r>
-        <w:t>Step 4: Apply LDA</w:t>
-      </w:r>
-    </w:p>
-    <w:p>
-      <w:proofErr w:type="spellStart"/>
-      <w:r>
-        <w:t>lda</w:t>
-      </w:r>
-      <w:proofErr w:type="spellEnd"/>
-      <w:r>
-        <w:t xml:space="preserve"> = </w:t>
-      </w:r>
-      <w:proofErr w:type="gramStart"/>
-      <w:r>
-        <w:t>function(</w:t>
-      </w:r>
-      <w:proofErr w:type="gramEnd"/>
-      <w:r>
-        <w:t>set parameters)</w:t>
-      </w:r>
-    </w:p>
-    <w:p>
-      <w:proofErr w:type="spellStart"/>
-      <w:proofErr w:type="gramStart"/>
-      <w:r>
-        <w:t>lda.fit</w:t>
-      </w:r>
-      <w:proofErr w:type="spellEnd"/>
-      <w:r>
-        <w:t>(</w:t>
-      </w:r>
-      <w:proofErr w:type="spellStart"/>
-      <w:proofErr w:type="gramEnd"/>
-      <w:r>
-        <w:t>X_train</w:t>
-      </w:r>
-      <w:proofErr w:type="spellEnd"/>
-      <w:r>
-        <w:t xml:space="preserve">, </w:t>
-      </w:r>
-      <w:proofErr w:type="spellStart"/>
-      <w:r>
-        <w:t>y_train</w:t>
-      </w:r>
-      <w:proofErr w:type="spellEnd"/>
-      <w:r>
-        <w:t>)</w:t>
-      </w:r>
-    </w:p>
-    <w:p>
-      <w:r>
         <w:t xml:space="preserve">Output accuracy </w:t>
       </w:r>
       <w:proofErr w:type="spellStart"/>
-      <w:proofErr w:type="gramStart"/>
       <w:r>
         <w:t>lda.score</w:t>
       </w:r>
       <w:proofErr w:type="spellEnd"/>
-      <w:proofErr w:type="gramEnd"/>
       <w:r>
         <w:t xml:space="preserve"> for training and test data</w:t>
       </w:r>
     </w:p>
     <w:p>
       <w:r>
-        <w:t xml:space="preserve">Output F1 Score </w:t>
-      </w:r>
-      <w:proofErr w:type="gramStart"/>
-      <w:r>
-        <w:t>metrics.f</w:t>
-      </w:r>
-      <w:proofErr w:type="gramEnd"/>
-      <w:r>
-        <w:t>1_</w:t>
-      </w:r>
-      <w:proofErr w:type="gramStart"/>
-      <w:r>
-        <w:t>score(</w:t>
-      </w:r>
-      <w:proofErr w:type="spellStart"/>
-      <w:proofErr w:type="gramEnd"/>
+        <w:t>Output F1 Score metrics.f1_score(</w:t>
+      </w:r>
+      <w:proofErr w:type="spellStart"/>
       <w:r>
         <w:t>y_test</w:t>
       </w:r>
@@ -1866,11 +1941,7 @@
         <w:t>Data is linearly separable?</w:t>
       </w:r>
       <w:r>
-        <w:t xml:space="preserve"> Sensor 2 data comparison, Sensor 2 compared to PIR, CO2 and Occupancy on 23/12/2018. </w:t>
-      </w:r>
-      <w:r>
-        <w:lastRenderedPageBreak/>
-        <w:t xml:space="preserve">If we want additional one for report that is not marked can do the same for different sensors same variable.  </w:t>
+        <w:t xml:space="preserve"> Sensor 2 data comparison, Sensor 2 compared to PIR, CO2 and Occupancy on 23/12/2018. If we want additional one for report that is not marked can do the same for different sensors same variable.  </w:t>
       </w:r>
     </w:p>
     <w:p>

</xml_diff>

<commit_message>
Completion of control structure section
</commit_message>
<xml_diff>
--- a/Assessment/Assessment Documents/Planning.docx
+++ b/Assessment/Assessment Documents/Planning.docx
@@ -371,6 +371,32 @@
         <w:t>The user is able to see mean values for sensor 1 to 5 and summation of total instances of sensor 6 over the whole experiment. There is an option to get more details on the experiment and the variable measurement units.</w:t>
       </w:r>
     </w:p>
+    <w:p/>
+    <w:p>
+      <w:r>
+        <w:t xml:space="preserve">Average room temperature across the experiment was similar for each sensor, with only slight variation after the decimal point, can assume average temperature is generally uniform. The average light at sensor 1 and 2 are similar. Sensor 4 has a much lower average quantity, which could be due to the placement of the desk causes it to have less access to natural light and potentially occupants were not switching the light on at desk 4 as often compared to other desks. The average sound measurement where in the same order of </w:t>
+      </w:r>
+      <w:proofErr w:type="spellStart"/>
+      <w:r>
+        <w:t>magnitute</w:t>
+      </w:r>
+      <w:proofErr w:type="spellEnd"/>
+      <w:r>
+        <w:t>. Concentrations of CO2 are typical of occupied indoor spaces with good air exchange on average. More instances at the door compared to the window area, which makes sense as occupants use the door entrance and may not go towards the windows as often.</w:t>
+      </w:r>
+    </w:p>
+    <w:p/>
+    <w:p>
+      <w:r>
+        <w:t>Limitations</w:t>
+      </w:r>
+    </w:p>
+    <w:p/>
+    <w:p>
+      <w:r>
+        <w:t>As these are the averages taken across the whole experiment the values are more influenced by the times of 0 occupancy as readings were recorded for a lot more time when occupancy was 0 compared to occupancy level of 1 to 3, so averages would be more shewed to values when no one was in the room. However, this gives a good balance values.</w:t>
+      </w:r>
+    </w:p>
     <w:p>
       <w:pPr>
         <w:pStyle w:val="Heading1"/>
@@ -578,6 +604,7 @@
         <w:ind w:left="360"/>
       </w:pPr>
       <w:r>
+        <w:lastRenderedPageBreak/>
         <w:tab/>
         <w:t>Taking each heading and counting the number of true or false in each column and making an output</w:t>
       </w:r>
@@ -715,7 +742,6 @@
     </w:p>
     <w:p>
       <w:r>
-        <w:lastRenderedPageBreak/>
         <w:tab/>
       </w:r>
       <w:proofErr w:type="spellStart"/>
@@ -955,6 +981,7 @@
           <w:sz w:val="28"/>
           <w:szCs w:val="28"/>
         </w:rPr>
+        <w:lastRenderedPageBreak/>
         <w:t>Data Handling with Pandas</w:t>
       </w:r>
     </w:p>
@@ -1104,7 +1131,6 @@
     </w:p>
     <w:p>
       <w:r>
-        <w:lastRenderedPageBreak/>
         <w:t>Machine Learning</w:t>
       </w:r>
     </w:p>

</xml_diff>

<commit_message>
Adding code to download dataset from url
</commit_message>
<xml_diff>
--- a/Assessment/Assessment Documents/Planning.docx
+++ b/Assessment/Assessment Documents/Planning.docx
@@ -91,7 +91,15 @@
         </w:numPr>
       </w:pPr>
       <w:r>
-        <w:t>If statement to manage how much data we bring in.</w:t>
+        <w:t xml:space="preserve">If statement to manage how much </w:t>
+      </w:r>
+      <w:proofErr w:type="gramStart"/>
+      <w:r>
+        <w:t>data</w:t>
+      </w:r>
+      <w:proofErr w:type="gramEnd"/>
+      <w:r>
+        <w:t xml:space="preserve"> we bring in.</w:t>
       </w:r>
     </w:p>
     <w:p>
@@ -214,7 +222,15 @@
     </w:p>
     <w:p>
       <w:r>
-        <w:t>to determine human occupancy without video based systems.</w:t>
+        <w:t xml:space="preserve">to determine human occupancy without </w:t>
+      </w:r>
+      <w:proofErr w:type="gramStart"/>
+      <w:r>
+        <w:t>video based</w:t>
+      </w:r>
+      <w:proofErr w:type="gramEnd"/>
+      <w:r>
+        <w:t xml:space="preserve"> systems.</w:t>
       </w:r>
     </w:p>
     <w:p>
@@ -235,7 +251,15 @@
     </w:p>
     <w:p>
       <w:r>
-        <w:t>make the system even more adaptive and energy-efficient.</w:t>
+        <w:t xml:space="preserve">make the system even more adaptive and </w:t>
+      </w:r>
+      <w:proofErr w:type="gramStart"/>
+      <w:r>
+        <w:t>energy-efficient</w:t>
+      </w:r>
+      <w:proofErr w:type="gramEnd"/>
+      <w:r>
+        <w:t>.</w:t>
       </w:r>
     </w:p>
     <w:p/>
@@ -374,7 +398,15 @@
     <w:p/>
     <w:p>
       <w:r>
-        <w:t xml:space="preserve">Average room temperature across the experiment was similar for each sensor, with only slight variation after the decimal point, can assume average temperature is generally uniform. The average light at sensor 1 and 2 are similar. Sensor 4 has a much lower average quantity, which could be due to the placement of the desk causes it to have less access to natural light and potentially occupants were not switching the light on at desk 4 as often compared to other desks. The average sound measurement where in the same order of </w:t>
+        <w:t xml:space="preserve">Average room temperature across the experiment was similar for each sensor, with only slight variation after the decimal point, can assume average temperature is generally uniform. The average light at </w:t>
+      </w:r>
+      <w:proofErr w:type="gramStart"/>
+      <w:r>
+        <w:t>sensor</w:t>
+      </w:r>
+      <w:proofErr w:type="gramEnd"/>
+      <w:r>
+        <w:t xml:space="preserve"> 1 and 2 are similar. Sensor 4 has a much lower average quantity, which could be due to the placement of the desk causes it to have less access to natural light and potentially occupants were not switching the light on at desk 4 as often compared to other desks. The average sound measurement where in the same order of </w:t>
       </w:r>
       <w:proofErr w:type="spellStart"/>
       <w:r>
@@ -483,12 +515,17 @@
         <w:t xml:space="preserve"> and create an </w:t>
       </w:r>
       <w:proofErr w:type="spellStart"/>
+      <w:proofErr w:type="gramStart"/>
       <w:r>
         <w:t>isnull</w:t>
       </w:r>
       <w:proofErr w:type="spellEnd"/>
       <w:r>
-        <w:t>() table. Assess each row for nulls, count true or false. If nulls are true in rows, drop rows if percentage of null rows &lt;=5%. Else if percentage of null rows &gt;5% input the medium value – if row is string leave blank.</w:t>
+        <w:t>(</w:t>
+      </w:r>
+      <w:proofErr w:type="gramEnd"/>
+      <w:r>
+        <w:t>) table. Assess each row for nulls, count true or false. If nulls are true in rows, drop rows if percentage of null rows &lt;=5%. Else if percentage of null rows &gt;5% input the medium value – if row is string leave blank.</w:t>
       </w:r>
     </w:p>
     <w:p>
@@ -547,12 +584,25 @@
         <w:t xml:space="preserve"> = </w:t>
       </w:r>
       <w:proofErr w:type="spellStart"/>
-      <w:r>
-        <w:t>df.columns.tolist</w:t>
-      </w:r>
-      <w:proofErr w:type="spellEnd"/>
-      <w:r>
-        <w:t>()</w:t>
+      <w:proofErr w:type="gramStart"/>
+      <w:r>
+        <w:t>df.columns</w:t>
+      </w:r>
+      <w:proofErr w:type="gramEnd"/>
+      <w:r>
+        <w:t>.</w:t>
+      </w:r>
+      <w:proofErr w:type="gramStart"/>
+      <w:r>
+        <w:t>tolist</w:t>
+      </w:r>
+      <w:proofErr w:type="spellEnd"/>
+      <w:r>
+        <w:t>(</w:t>
+      </w:r>
+      <w:proofErr w:type="gramEnd"/>
+      <w:r>
+        <w:t>)</w:t>
       </w:r>
     </w:p>
     <w:p>
@@ -583,10 +633,12 @@
         <w:t xml:space="preserve">null = </w:t>
       </w:r>
       <w:proofErr w:type="spellStart"/>
+      <w:proofErr w:type="gramStart"/>
       <w:r>
         <w:t>df.isnull</w:t>
       </w:r>
       <w:proofErr w:type="spellEnd"/>
+      <w:proofErr w:type="gramEnd"/>
       <w:r>
         <w:t>()</w:t>
       </w:r>
@@ -677,7 +729,15 @@
         <w:ind w:left="360"/>
       </w:pPr>
       <w:r>
-        <w:t xml:space="preserve">        print()</w:t>
+        <w:t xml:space="preserve">        </w:t>
+      </w:r>
+      <w:proofErr w:type="gramStart"/>
+      <w:r>
+        <w:t>print(</w:t>
+      </w:r>
+      <w:proofErr w:type="gramEnd"/>
+      <w:r>
+        <w:t>)</w:t>
       </w:r>
     </w:p>
     <w:p>
@@ -777,12 +837,17 @@
         <w:t xml:space="preserve"> </w:t>
       </w:r>
       <w:proofErr w:type="spellStart"/>
+      <w:proofErr w:type="gramStart"/>
       <w:r>
         <w:t>df</w:t>
       </w:r>
       <w:proofErr w:type="spellEnd"/>
       <w:r>
-        <w:t>[column</w:t>
+        <w:t>[</w:t>
+      </w:r>
+      <w:proofErr w:type="gramEnd"/>
+      <w:r>
+        <w:t>column</w:t>
       </w:r>
     </w:p>
     <w:p/>
@@ -828,7 +893,15 @@
     </w:p>
     <w:p>
       <w:r>
-        <w:t>if number of nulls &lt;  5% of column:</w:t>
+        <w:t xml:space="preserve">if number of nulls </w:t>
+      </w:r>
+      <w:proofErr w:type="gramStart"/>
+      <w:r>
+        <w:t>&lt;  5</w:t>
+      </w:r>
+      <w:proofErr w:type="gramEnd"/>
+      <w:r>
+        <w:t>% of column:</w:t>
       </w:r>
     </w:p>
     <w:p>
@@ -877,13 +950,18 @@
       </w:r>
       <w:proofErr w:type="spellEnd"/>
       <w:r>
-        <w:t>[heading].</w:t>
+        <w:t>[heading</w:t>
+      </w:r>
+      <w:proofErr w:type="gramStart"/>
+      <w:r>
+        <w:t>].</w:t>
       </w:r>
       <w:proofErr w:type="spellStart"/>
       <w:r>
         <w:t>fillna</w:t>
       </w:r>
       <w:proofErr w:type="spellEnd"/>
+      <w:proofErr w:type="gramEnd"/>
       <w:r>
         <w:t>("Data Needs Filling")</w:t>
       </w:r>
@@ -935,13 +1013,18 @@
       </w:r>
       <w:proofErr w:type="spellEnd"/>
       <w:r>
-        <w:t>[heading].</w:t>
+        <w:t>[heading</w:t>
+      </w:r>
+      <w:proofErr w:type="gramStart"/>
+      <w:r>
+        <w:t>].</w:t>
       </w:r>
       <w:proofErr w:type="spellStart"/>
       <w:r>
         <w:t>fillna</w:t>
       </w:r>
       <w:proofErr w:type="spellEnd"/>
+      <w:proofErr w:type="gramEnd"/>
       <w:r>
         <w:t>(</w:t>
       </w:r>
@@ -951,13 +1034,187 @@
       </w:r>
       <w:proofErr w:type="spellEnd"/>
       <w:r>
-        <w:t>[heading].median())</w:t>
+        <w:t>[heading</w:t>
+      </w:r>
+      <w:proofErr w:type="gramStart"/>
+      <w:r>
+        <w:t>].median</w:t>
+      </w:r>
+      <w:proofErr w:type="gramEnd"/>
+      <w:r>
+        <w:t>())</w:t>
       </w:r>
       <w:r>
         <w:tab/>
       </w:r>
     </w:p>
     <w:p>
+      <w:r>
+        <w:t xml:space="preserve">Error check is used in the analysis menu. Takes user input and assesses if it is with the accept range of 1 to 9. Uses try, </w:t>
+      </w:r>
+      <w:proofErr w:type="spellStart"/>
+      <w:r>
+        <w:t>execept</w:t>
+      </w:r>
+      <w:proofErr w:type="spellEnd"/>
+      <w:r>
+        <w:t xml:space="preserve">, else. If value is a character or number that is not an integer in the </w:t>
+      </w:r>
+      <w:proofErr w:type="gramStart"/>
+      <w:r>
+        <w:t>range</w:t>
+      </w:r>
+      <w:proofErr w:type="gramEnd"/>
+      <w:r>
+        <w:t xml:space="preserve"> it will prompt the user to reselect their option. Once the correct option is selected it returns the value to be used in the menu selection.</w:t>
+      </w:r>
+    </w:p>
+    <w:p/>
+    <w:p>
+      <w:r>
+        <w:t xml:space="preserve">Null checker is used for cleaning and informs the user the number of null values </w:t>
+      </w:r>
+      <w:proofErr w:type="gramStart"/>
+      <w:r>
+        <w:t>are</w:t>
+      </w:r>
+      <w:proofErr w:type="gramEnd"/>
+      <w:r>
+        <w:t xml:space="preserve"> present in each column.</w:t>
+      </w:r>
+    </w:p>
+    <w:p/>
+    <w:p>
+      <w:r>
+        <w:t xml:space="preserve">Null handling function is used to assess if rows need to be removed if the number of null values </w:t>
+      </w:r>
+      <w:proofErr w:type="gramStart"/>
+      <w:r>
+        <w:t>are</w:t>
+      </w:r>
+      <w:proofErr w:type="gramEnd"/>
+      <w:r>
+        <w:t xml:space="preserve"> small or if additional inputs are required. It assesses the column data type to know if he can input the median column value or a message that informs the user that additional data is required.</w:t>
+      </w:r>
+    </w:p>
+    <w:p/>
+    <w:p>
+      <w:r>
+        <w:t xml:space="preserve">Row duplication allows the user to add additional rows to their dataset. The function has been created to demonstrate an example of rowing duplicate </w:t>
+      </w:r>
+      <w:proofErr w:type="gramStart"/>
+      <w:r>
+        <w:t>rows, but</w:t>
+      </w:r>
+      <w:proofErr w:type="gramEnd"/>
+      <w:r>
+        <w:t xml:space="preserve"> can be a handy function if certain row </w:t>
+      </w:r>
+      <w:proofErr w:type="gramStart"/>
+      <w:r>
+        <w:t>do</w:t>
+      </w:r>
+      <w:proofErr w:type="gramEnd"/>
+      <w:r>
+        <w:t xml:space="preserve"> require duplication.</w:t>
+      </w:r>
+    </w:p>
+    <w:p/>
+    <w:p>
+      <w:r>
+        <w:t xml:space="preserve">max daily values </w:t>
+      </w:r>
+      <w:proofErr w:type="gramStart"/>
+      <w:r>
+        <w:t>finds</w:t>
+      </w:r>
+      <w:proofErr w:type="gramEnd"/>
+      <w:r>
+        <w:t xml:space="preserve"> the maximum value record for each variable on each date and creates a transformed dataset that can be used in filtering or analysis.</w:t>
+      </w:r>
+    </w:p>
+    <w:p/>
+    <w:p>
+      <w:r>
+        <w:t xml:space="preserve">min daily values </w:t>
+      </w:r>
+      <w:proofErr w:type="gramStart"/>
+      <w:r>
+        <w:t>functions</w:t>
+      </w:r>
+      <w:proofErr w:type="gramEnd"/>
+      <w:r>
+        <w:t xml:space="preserve"> the same as the maximum </w:t>
+      </w:r>
+      <w:proofErr w:type="gramStart"/>
+      <w:r>
+        <w:t>function, but</w:t>
+      </w:r>
+      <w:proofErr w:type="gramEnd"/>
+      <w:r>
+        <w:t xml:space="preserve"> does it for the minimum of each variable on each date.</w:t>
+      </w:r>
+    </w:p>
+    <w:p/>
+    <w:p>
+      <w:r>
+        <w:t>ML functions perform linear discriminant and quadratic discriminant analysis. Two functions have been created to train and predict occupancy outputs for a different number of selected features. The first function uses only data from each temperature sensor, while the second function uses all features.</w:t>
+      </w:r>
+    </w:p>
+    <w:p/>
+    <w:p>
+      <w:r>
+        <w:t>Graph selection is used to select plots from a list box and calls the display plot function to show the plot in the GUI.</w:t>
+      </w:r>
+    </w:p>
+    <w:p/>
+    <w:p>
+      <w:r>
+        <w:t>Rationale for modularising code</w:t>
+      </w:r>
+    </w:p>
+    <w:p/>
+    <w:p>
+      <w:r>
+        <w:t xml:space="preserve">Modularising code into functions provides the benefits of code reusability. When code is used many times for different purposes it helps to save space and run time. </w:t>
+      </w:r>
+    </w:p>
+    <w:p/>
+    <w:p>
+      <w:r>
+        <w:t xml:space="preserve">Splitting the code complexity into two understandable sections to improve readability. </w:t>
+      </w:r>
+    </w:p>
+    <w:p/>
+    <w:p>
+      <w:r>
+        <w:t>Makes it easier to test functions that fit within a larger structure.</w:t>
+      </w:r>
+    </w:p>
+    <w:p/>
+    <w:p>
+      <w:r>
+        <w:lastRenderedPageBreak/>
+        <w:t>Use of external modules</w:t>
+      </w:r>
+    </w:p>
+    <w:p/>
+    <w:p>
+      <w:r>
+        <w:t>Each function utilises methods from external modules to complete actions within the script.</w:t>
+      </w:r>
+    </w:p>
+    <w:p/>
+    <w:p>
+      <w:r>
+        <w:t>Functions will be used throughout the project. The function can be tested with test data check the functions are working. The function can then be embedded within different sections and be called when these sections are run.</w:t>
+      </w:r>
+    </w:p>
+    <w:p/>
+    <w:p>
+      <w:r>
+        <w:t>An example function test can be run for the error check function to determine if the function will return the correct user input.</w:t>
+      </w:r>
       <w:r>
         <w:tab/>
       </w:r>
@@ -981,7 +1238,6 @@
           <w:sz w:val="28"/>
           <w:szCs w:val="28"/>
         </w:rPr>
-        <w:lastRenderedPageBreak/>
         <w:t>Data Handling with Pandas</w:t>
       </w:r>
     </w:p>
@@ -1054,7 +1310,15 @@
         <w:t xml:space="preserve"> </w:t>
       </w:r>
       <w:r>
-        <w:t>find max and min S1 to S4 and S5 CO2 for each day. Extract what time the max and min is achieved at.</w:t>
+        <w:t xml:space="preserve">find max and min S1 to S4 and S5 CO2 for each day. Extract what time the max and min </w:t>
+      </w:r>
+      <w:proofErr w:type="gramStart"/>
+      <w:r>
+        <w:t>is</w:t>
+      </w:r>
+      <w:proofErr w:type="gramEnd"/>
+      <w:r>
+        <w:t xml:space="preserve"> achieved at.</w:t>
       </w:r>
     </w:p>
     <w:p>
@@ -1284,23 +1548,33 @@
         <w:t xml:space="preserve"> = array(</w:t>
       </w:r>
       <w:proofErr w:type="spellStart"/>
+      <w:proofErr w:type="gramStart"/>
       <w:r>
         <w:t>df</w:t>
       </w:r>
       <w:proofErr w:type="spellEnd"/>
       <w:r>
-        <w:t>[Temp</w:t>
+        <w:t>[</w:t>
+      </w:r>
+      <w:proofErr w:type="gramEnd"/>
+      <w:r>
+        <w:t>Temp</w:t>
       </w:r>
       <w:r>
         <w:t xml:space="preserve">1] element 0, </w:t>
       </w:r>
       <w:proofErr w:type="spellStart"/>
+      <w:proofErr w:type="gramStart"/>
       <w:r>
         <w:t>df</w:t>
       </w:r>
       <w:proofErr w:type="spellEnd"/>
       <w:r>
-        <w:t xml:space="preserve">[Temp2] element 0) etc </w:t>
+        <w:t>[</w:t>
+      </w:r>
+      <w:proofErr w:type="gramEnd"/>
+      <w:r>
+        <w:t xml:space="preserve">Temp2] element 0) etc </w:t>
       </w:r>
     </w:p>
     <w:p>
@@ -1674,53 +1948,170 @@
           <w:b/>
           <w:bCs/>
         </w:rPr>
+        <w:t>LSA</w:t>
+      </w:r>
+    </w:p>
+    <w:p>
+      <w:r>
+        <w:t>Step 1: Import libraries</w:t>
+      </w:r>
+    </w:p>
+    <w:p>
+      <w:r>
+        <w:t>Step 2: Separate features</w:t>
+      </w:r>
+    </w:p>
+    <w:p>
+      <w:r>
+        <w:t xml:space="preserve">X = </w:t>
+      </w:r>
+      <w:proofErr w:type="spellStart"/>
+      <w:proofErr w:type="gramStart"/>
+      <w:r>
+        <w:t>df.iloc</w:t>
+      </w:r>
+      <w:proofErr w:type="spellEnd"/>
+      <w:r>
+        <w:t>[:,</w:t>
+      </w:r>
+      <w:proofErr w:type="gramEnd"/>
+      <w:r>
+        <w:t xml:space="preserve"> All temps]</w:t>
+      </w:r>
+    </w:p>
+    <w:p>
+      <w:r>
+        <w:t xml:space="preserve">Y = </w:t>
+      </w:r>
+      <w:proofErr w:type="spellStart"/>
+      <w:r>
+        <w:t>df.loc</w:t>
+      </w:r>
+      <w:proofErr w:type="spellEnd"/>
+      <w:proofErr w:type="gramStart"/>
+      <w:r>
+        <w:t>[:,</w:t>
+      </w:r>
+      <w:proofErr w:type="gramEnd"/>
+      <w:r>
+        <w:t xml:space="preserve"> “Occupancy]</w:t>
+      </w:r>
+    </w:p>
+    <w:p>
+      <w:r>
+        <w:t>Step 3: Split the dataset</w:t>
+      </w:r>
+    </w:p>
+    <w:p>
+      <w:proofErr w:type="spellStart"/>
+      <w:r>
+        <w:t>X_train</w:t>
+      </w:r>
+      <w:proofErr w:type="spellEnd"/>
+      <w:r>
+        <w:t xml:space="preserve">, </w:t>
+      </w:r>
+      <w:proofErr w:type="spellStart"/>
+      <w:r>
+        <w:t>X_test</w:t>
+      </w:r>
+      <w:proofErr w:type="spellEnd"/>
+      <w:r>
+        <w:t xml:space="preserve">, </w:t>
+      </w:r>
+      <w:proofErr w:type="spellStart"/>
+      <w:r>
+        <w:t>y_train</w:t>
+      </w:r>
+      <w:proofErr w:type="spellEnd"/>
+      <w:r>
+        <w:t xml:space="preserve">, </w:t>
+      </w:r>
+      <w:proofErr w:type="spellStart"/>
+      <w:r>
+        <w:t>y_test</w:t>
+      </w:r>
+      <w:proofErr w:type="spellEnd"/>
+      <w:r>
+        <w:t xml:space="preserve"> = </w:t>
+      </w:r>
+      <w:proofErr w:type="spellStart"/>
+      <w:r>
+        <w:t>train_test_</w:t>
+      </w:r>
+      <w:proofErr w:type="gramStart"/>
+      <w:r>
+        <w:t>split</w:t>
+      </w:r>
+      <w:proofErr w:type="spellEnd"/>
+      <w:r>
+        <w:t>(</w:t>
+      </w:r>
+      <w:proofErr w:type="gramEnd"/>
+      <w:r>
+        <w:t xml:space="preserve">X, Y, </w:t>
+      </w:r>
+      <w:proofErr w:type="spellStart"/>
+      <w:r>
+        <w:t>test_size</w:t>
+      </w:r>
+      <w:proofErr w:type="spellEnd"/>
+      <w:r>
+        <w:t xml:space="preserve">, </w:t>
+      </w:r>
+      <w:proofErr w:type="spellStart"/>
+      <w:r>
+        <w:t>train_size</w:t>
+      </w:r>
+      <w:proofErr w:type="spellEnd"/>
+      <w:r>
+        <w:t xml:space="preserve">, </w:t>
+      </w:r>
+      <w:proofErr w:type="spellStart"/>
+      <w:r>
+        <w:t>random_state</w:t>
+      </w:r>
+      <w:proofErr w:type="spellEnd"/>
+      <w:r>
+        <w:t>)</w:t>
+      </w:r>
+    </w:p>
+    <w:p>
+      <w:r>
         <w:lastRenderedPageBreak/>
-        <w:t>LSA</w:t>
-      </w:r>
-    </w:p>
-    <w:p>
-      <w:r>
-        <w:t>Step 1: Import libraries</w:t>
-      </w:r>
-    </w:p>
-    <w:p>
-      <w:r>
-        <w:t>Step 2: Separate features</w:t>
-      </w:r>
-    </w:p>
-    <w:p>
-      <w:r>
-        <w:t xml:space="preserve">X = </w:t>
-      </w:r>
-      <w:proofErr w:type="spellStart"/>
-      <w:r>
-        <w:t>df.iloc</w:t>
-      </w:r>
-      <w:proofErr w:type="spellEnd"/>
-      <w:r>
-        <w:t>[:, All temps]</w:t>
-      </w:r>
-    </w:p>
-    <w:p>
-      <w:r>
-        <w:t xml:space="preserve">Y = </w:t>
-      </w:r>
-      <w:proofErr w:type="spellStart"/>
-      <w:r>
-        <w:t>df.loc</w:t>
-      </w:r>
-      <w:proofErr w:type="spellEnd"/>
-      <w:r>
-        <w:t>[:, “Occupancy]</w:t>
-      </w:r>
-    </w:p>
-    <w:p>
-      <w:r>
-        <w:t>Step 3: Split the dataset</w:t>
-      </w:r>
-    </w:p>
-    <w:p>
-      <w:proofErr w:type="spellStart"/>
+        <w:t>Step 4: Apply LDA</w:t>
+      </w:r>
+    </w:p>
+    <w:p>
+      <w:proofErr w:type="spellStart"/>
+      <w:r>
+        <w:t>lda</w:t>
+      </w:r>
+      <w:proofErr w:type="spellEnd"/>
+      <w:r>
+        <w:t xml:space="preserve"> = </w:t>
+      </w:r>
+      <w:proofErr w:type="gramStart"/>
+      <w:r>
+        <w:t>function(</w:t>
+      </w:r>
+      <w:proofErr w:type="gramEnd"/>
+      <w:r>
+        <w:t>set parameters)</w:t>
+      </w:r>
+    </w:p>
+    <w:p>
+      <w:proofErr w:type="spellStart"/>
+      <w:proofErr w:type="gramStart"/>
+      <w:r>
+        <w:t>lda.fit</w:t>
+      </w:r>
+      <w:proofErr w:type="spellEnd"/>
+      <w:r>
+        <w:t>(</w:t>
+      </w:r>
+      <w:proofErr w:type="spellStart"/>
+      <w:proofErr w:type="gramEnd"/>
       <w:r>
         <w:t>X_train</w:t>
       </w:r>
@@ -1730,120 +2121,46 @@
       </w:r>
       <w:proofErr w:type="spellStart"/>
       <w:r>
-        <w:t>X_test</w:t>
-      </w:r>
-      <w:proofErr w:type="spellEnd"/>
-      <w:r>
-        <w:t xml:space="preserve">, </w:t>
-      </w:r>
-      <w:proofErr w:type="spellStart"/>
-      <w:r>
         <w:t>y_train</w:t>
       </w:r>
       <w:proofErr w:type="spellEnd"/>
       <w:r>
-        <w:t xml:space="preserve">, </w:t>
-      </w:r>
-      <w:proofErr w:type="spellStart"/>
-      <w:r>
-        <w:t>y_test</w:t>
-      </w:r>
-      <w:proofErr w:type="spellEnd"/>
-      <w:r>
-        <w:t xml:space="preserve"> = </w:t>
-      </w:r>
-      <w:proofErr w:type="spellStart"/>
-      <w:r>
-        <w:t>train_test_split</w:t>
-      </w:r>
-      <w:proofErr w:type="spellEnd"/>
-      <w:r>
-        <w:t xml:space="preserve">(X, Y, </w:t>
-      </w:r>
-      <w:proofErr w:type="spellStart"/>
-      <w:r>
-        <w:t>test_size</w:t>
-      </w:r>
-      <w:proofErr w:type="spellEnd"/>
-      <w:r>
-        <w:t xml:space="preserve">, </w:t>
-      </w:r>
-      <w:proofErr w:type="spellStart"/>
-      <w:r>
-        <w:t>train_size</w:t>
-      </w:r>
-      <w:proofErr w:type="spellEnd"/>
-      <w:r>
-        <w:t xml:space="preserve">, </w:t>
-      </w:r>
-      <w:proofErr w:type="spellStart"/>
-      <w:r>
-        <w:t>random_state</w:t>
-      </w:r>
-      <w:proofErr w:type="spellEnd"/>
-      <w:r>
         <w:t>)</w:t>
       </w:r>
     </w:p>
     <w:p>
       <w:r>
-        <w:t>Step 4: Apply LDA</w:t>
-      </w:r>
-    </w:p>
-    <w:p>
-      <w:proofErr w:type="spellStart"/>
-      <w:r>
-        <w:t>lda</w:t>
-      </w:r>
-      <w:proofErr w:type="spellEnd"/>
-      <w:r>
-        <w:t xml:space="preserve"> = function(set parameters)</w:t>
-      </w:r>
-    </w:p>
-    <w:p>
-      <w:proofErr w:type="spellStart"/>
-      <w:r>
-        <w:t>lda.fit</w:t>
-      </w:r>
-      <w:proofErr w:type="spellEnd"/>
-      <w:r>
-        <w:t>(</w:t>
-      </w:r>
-      <w:proofErr w:type="spellStart"/>
-      <w:r>
-        <w:t>X_train</w:t>
-      </w:r>
-      <w:proofErr w:type="spellEnd"/>
-      <w:r>
-        <w:t xml:space="preserve">, </w:t>
-      </w:r>
-      <w:proofErr w:type="spellStart"/>
-      <w:r>
-        <w:t>y_train</w:t>
-      </w:r>
-      <w:proofErr w:type="spellEnd"/>
-      <w:r>
-        <w:t>)</w:t>
-      </w:r>
-    </w:p>
-    <w:p>
-      <w:r>
         <w:t xml:space="preserve">Output accuracy </w:t>
       </w:r>
       <w:proofErr w:type="spellStart"/>
+      <w:proofErr w:type="gramStart"/>
       <w:r>
         <w:t>lda.score</w:t>
       </w:r>
       <w:proofErr w:type="spellEnd"/>
+      <w:proofErr w:type="gramEnd"/>
       <w:r>
         <w:t xml:space="preserve"> for training and test data</w:t>
       </w:r>
     </w:p>
     <w:p>
       <w:r>
-        <w:t>Output F1 Score metrics.f1_score(</w:t>
-      </w:r>
-      <w:proofErr w:type="spellStart"/>
+        <w:t xml:space="preserve">Output F1 Score </w:t>
+      </w:r>
+      <w:proofErr w:type="gramStart"/>
+      <w:r>
+        <w:t>metrics.f</w:t>
+      </w:r>
+      <w:proofErr w:type="gramEnd"/>
+      <w:r>
+        <w:t>1_</w:t>
+      </w:r>
+      <w:proofErr w:type="gramStart"/>
+      <w:r>
+        <w:t>score(</w:t>
+      </w:r>
+      <w:proofErr w:type="spellStart"/>
+      <w:proofErr w:type="gramEnd"/>
       <w:r>
         <w:t>y_test</w:t>
       </w:r>

</xml_diff>